<commit_message>
Revert "Revert "네코랜드 게임 시나리오 v0.3""
This reverts commit 23d869515ca8a4c132860c26d06d3008762a22bd.
</commit_message>
<xml_diff>
--- a/김현철/네코랜드 게임 시나리오 보강 v0.3.docx
+++ b/김현철/네코랜드 게임 시나리오 보강 v0.3.docx
@@ -3980,7 +3980,6 @@
     <w:p>
       <w:pPr>
         <w:rPr>
-          <w:rFonts w:hint="eastAsia"/>
           <w:color w:val="70AD47" w:themeColor="accent6"/>
         </w:rPr>
       </w:pPr>
@@ -4019,11 +4018,6 @@
       </w:r>
     </w:p>
     <w:p>
-      <w:pPr>
-        <w:rPr>
-          <w:rFonts w:hint="eastAsia"/>
-        </w:rPr>
-      </w:pPr>
       <w:r>
         <w:rPr>
           <w:rFonts w:hint="eastAsia"/>
@@ -4193,13 +4187,7 @@
         <w:t>&gt;</w:t>
       </w:r>
     </w:p>
-    <w:p>
-      <w:pPr>
-        <w:rPr>
-          <w:rFonts w:hint="eastAsia"/>
-        </w:rPr>
-      </w:pPr>
-    </w:p>
+    <w:p/>
     <w:p>
       <w:pPr>
         <w:wordWrap/>
@@ -4524,11 +4512,6 @@
     </w:p>
     <w:p/>
     <w:p>
-      <w:pPr>
-        <w:rPr>
-          <w:rFonts w:hint="eastAsia"/>
-        </w:rPr>
-      </w:pPr>
       <w:r>
         <w:rPr>
           <w:rFonts w:hint="eastAsia"/>
@@ -4682,11 +4665,6 @@
     </w:p>
     <w:p/>
     <w:p>
-      <w:pPr>
-        <w:rPr>
-          <w:rFonts w:hint="eastAsia"/>
-        </w:rPr>
-      </w:pPr>
       <w:r>
         <w:rPr>
           <w:rFonts w:hint="eastAsia"/>
@@ -4937,11 +4915,6 @@
       </w:r>
     </w:p>
     <w:p>
-      <w:pPr>
-        <w:rPr>
-          <w:rFonts w:hint="eastAsia"/>
-        </w:rPr>
-      </w:pPr>
       <w:r>
         <w:rPr>
           <w:rFonts w:hint="eastAsia"/>
@@ -5018,7 +4991,6 @@
     <w:p>
       <w:pPr>
         <w:rPr>
-          <w:rFonts w:hint="eastAsia"/>
           <w:b/>
           <w:bCs/>
           <w:color w:val="70AD47" w:themeColor="accent6"/>
@@ -5296,13 +5268,7 @@
         <w:t>캠프장으로 복귀한다.</w:t>
       </w:r>
     </w:p>
-    <w:p>
-      <w:pPr>
-        <w:rPr>
-          <w:rFonts w:hint="eastAsia"/>
-        </w:rPr>
-      </w:pPr>
-    </w:p>
+    <w:p/>
     <w:p>
       <w:pPr>
         <w:rPr>
@@ -5443,30 +5409,853 @@
       </w:r>
     </w:p>
     <w:p/>
+    <w:p>
+      <w:pPr>
+        <w:wordWrap/>
+        <w:autoSpaceDE/>
+        <w:autoSpaceDN/>
+        <w:rPr>
+          <w:rFonts w:asciiTheme="majorHAnsi" w:eastAsiaTheme="majorEastAsia" w:hAnsiTheme="majorHAnsi" w:cstheme="majorBidi"/>
+          <w:b/>
+          <w:sz w:val="24"/>
+        </w:rPr>
+      </w:pPr>
+      <w:r>
+        <w:br w:type="page"/>
+      </w:r>
+    </w:p>
     <w:p>
       <w:pPr>
         <w:pStyle w:val="01"/>
         <w:ind w:left="600" w:right="200"/>
       </w:pPr>
       <w:r>
+        <w:lastRenderedPageBreak/>
         <w:t>챕터 08,</w:t>
       </w:r>
       <w:r>
         <w:t xml:space="preserve"> </w:t>
       </w:r>
-    </w:p>
-    <w:p/>
-    <w:p/>
+      <w:r>
+        <w:rPr>
+          <w:rFonts w:hint="eastAsia"/>
+        </w:rPr>
+        <w:t>성심</w:t>
+      </w:r>
+      <w:r>
+        <w:rPr>
+          <w:rFonts w:hint="eastAsia"/>
+        </w:rPr>
+        <w:t xml:space="preserve"> 캠프장</w:t>
+      </w:r>
+    </w:p>
+    <w:p>
+      <w:r>
+        <w:rPr>
+          <w:rFonts w:hint="eastAsia"/>
+        </w:rPr>
+        <w:t>건도 캠프장에서의 일을 끝마친 후</w:t>
+      </w:r>
+      <w:r>
+        <w:t xml:space="preserve"> </w:t>
+      </w:r>
+      <w:r>
+        <w:rPr>
+          <w:rFonts w:hint="eastAsia"/>
+        </w:rPr>
+        <w:t xml:space="preserve">성심 캠프장으로 복귀한 헌터들은 </w:t>
+      </w:r>
+      <w:r>
+        <w:rPr>
+          <w:rFonts w:hint="eastAsia"/>
+        </w:rPr>
+        <w:t>이전과 같지 않은 분위기의 사람들과 마주했다.</w:t>
+      </w:r>
+    </w:p>
+    <w:p>
+      <w:r>
+        <w:rPr>
+          <w:rFonts w:hint="eastAsia"/>
+        </w:rPr>
+        <w:t>무슨 일 있었냐고 묻는 주인공,</w:t>
+      </w:r>
+      <w:r>
+        <w:t xml:space="preserve"> </w:t>
+      </w:r>
+      <w:r>
+        <w:rPr>
+          <w:rFonts w:hint="eastAsia"/>
+        </w:rPr>
+        <w:t>사람들에게서 한가지 이야기를 듣게 된다.</w:t>
+      </w:r>
+    </w:p>
+    <w:p/>
+    <w:p>
+      <w:pPr>
+        <w:rPr>
+          <w:rFonts w:hint="eastAsia"/>
+          <w:b/>
+          <w:bCs/>
+        </w:rPr>
+      </w:pPr>
+      <w:r>
+        <w:rPr>
+          <w:b/>
+          <w:bCs/>
+        </w:rPr>
+        <w:t>“</w:t>
+      </w:r>
+      <w:r>
+        <w:rPr>
+          <w:rFonts w:hint="eastAsia"/>
+          <w:b/>
+          <w:bCs/>
+        </w:rPr>
+        <w:t xml:space="preserve">근처에 있는 다른 캠프장에서 우리 캠프장의 </w:t>
+      </w:r>
+      <w:r>
+        <w:rPr>
+          <w:rFonts w:hint="eastAsia"/>
+          <w:b/>
+          <w:bCs/>
+        </w:rPr>
+        <w:t>마석</w:t>
+      </w:r>
+      <w:r>
+        <w:rPr>
+          <w:rFonts w:hint="eastAsia"/>
+          <w:b/>
+          <w:bCs/>
+        </w:rPr>
+        <w:t>등의 물자들을</w:t>
+      </w:r>
+      <w:r>
+        <w:rPr>
+          <w:b/>
+          <w:bCs/>
+        </w:rPr>
+        <w:t xml:space="preserve"> </w:t>
+      </w:r>
+      <w:r>
+        <w:rPr>
+          <w:rFonts w:hint="eastAsia"/>
+          <w:b/>
+          <w:bCs/>
+        </w:rPr>
+        <w:t>상당 수 빼돌</w:t>
+      </w:r>
+      <w:r>
+        <w:rPr>
+          <w:rFonts w:hint="eastAsia"/>
+          <w:b/>
+          <w:bCs/>
+        </w:rPr>
+        <w:t>리려 했어</w:t>
+      </w:r>
+      <w:r>
+        <w:rPr>
+          <w:rFonts w:hint="eastAsia"/>
+          <w:b/>
+          <w:bCs/>
+        </w:rPr>
+        <w:t>.</w:t>
+      </w:r>
+      <w:r>
+        <w:rPr>
+          <w:b/>
+          <w:bCs/>
+        </w:rPr>
+        <w:t>”</w:t>
+      </w:r>
+    </w:p>
+    <w:p/>
+    <w:p>
+      <w:pPr>
+        <w:rPr>
+          <w:rFonts w:hint="eastAsia"/>
+        </w:rPr>
+      </w:pPr>
+      <w:r>
+        <w:rPr>
+          <w:rFonts w:hint="eastAsia"/>
+        </w:rPr>
+        <w:t xml:space="preserve">그 과정에서 희승이 캠프장 내의 </w:t>
+      </w:r>
+      <w:r>
+        <w:rPr>
+          <w:b/>
+          <w:bCs/>
+          <w:color w:val="FF0000"/>
+        </w:rPr>
+        <w:t>&lt;</w:t>
+      </w:r>
+      <w:r>
+        <w:rPr>
+          <w:rFonts w:hint="eastAsia"/>
+          <w:b/>
+          <w:bCs/>
+          <w:color w:val="FF0000"/>
+        </w:rPr>
+        <w:t>배신자</w:t>
+      </w:r>
+      <w:r>
+        <w:rPr>
+          <w:rFonts w:hint="eastAsia"/>
+          <w:b/>
+          <w:bCs/>
+          <w:color w:val="FF0000"/>
+        </w:rPr>
+        <w:t xml:space="preserve"> 캐릭터&gt;</w:t>
+      </w:r>
+      <w:r>
+        <w:rPr>
+          <w:rFonts w:hint="eastAsia"/>
+        </w:rPr>
+        <w:t>에 의해 다쳤다는 이야기와</w:t>
+      </w:r>
+      <w:r>
+        <w:t xml:space="preserve"> </w:t>
+      </w:r>
+      <w:r>
+        <w:rPr>
+          <w:rFonts w:hint="eastAsia"/>
+        </w:rPr>
+        <w:t>어느 캠프장</w:t>
+      </w:r>
+      <w:r>
+        <w:rPr>
+          <w:rFonts w:hint="eastAsia"/>
+          <w:b/>
+          <w:bCs/>
+          <w:color w:val="FF0000"/>
+        </w:rPr>
+        <w:t>&lt;햇빛 캠프장&gt;</w:t>
+      </w:r>
+      <w:r>
+        <w:rPr>
+          <w:rFonts w:hint="eastAsia"/>
+        </w:rPr>
+        <w:t>에서 주도했는지에 대한 이야기를 들을 수 있었다.</w:t>
+      </w:r>
+    </w:p>
+    <w:p/>
+    <w:p>
+      <w:r>
+        <w:rPr>
+          <w:rFonts w:hint="eastAsia"/>
+        </w:rPr>
+        <w:t>희승의 텐트에 다시 모든 헌터들이 모였다.</w:t>
+      </w:r>
+      <w:r>
+        <w:t xml:space="preserve"> </w:t>
+      </w:r>
+      <w:r>
+        <w:rPr>
+          <w:rFonts w:hint="eastAsia"/>
+        </w:rPr>
+        <w:t>다쳐</w:t>
+      </w:r>
+      <w:r>
+        <w:rPr>
+          <w:rFonts w:hint="eastAsia"/>
+        </w:rPr>
+        <w:t xml:space="preserve"> </w:t>
+      </w:r>
+      <w:r>
+        <w:rPr>
+          <w:rFonts w:hint="eastAsia"/>
+        </w:rPr>
+        <w:t>있는 희승</w:t>
+      </w:r>
+      <w:r>
+        <w:rPr>
+          <w:rFonts w:hint="eastAsia"/>
+        </w:rPr>
+        <w:t>은</w:t>
+      </w:r>
+      <w:r>
+        <w:t xml:space="preserve"> </w:t>
+      </w:r>
+      <w:r>
+        <w:rPr>
+          <w:rFonts w:hint="eastAsia"/>
+        </w:rPr>
+        <w:t xml:space="preserve">머리와 팔에 붕대를 두르고 </w:t>
+      </w:r>
+      <w:r>
+        <w:rPr>
+          <w:rFonts w:hint="eastAsia"/>
+        </w:rPr>
+        <w:t>참여했다</w:t>
+      </w:r>
+      <w:r>
+        <w:t>.</w:t>
+      </w:r>
+      <w:r>
+        <w:t xml:space="preserve"> </w:t>
+      </w:r>
+      <w:r>
+        <w:rPr>
+          <w:rFonts w:hint="eastAsia"/>
+        </w:rPr>
+        <w:t>주인공은 그러한 희승을 보며 복수심을 가다듬는다.</w:t>
+      </w:r>
+    </w:p>
+    <w:p>
+      <w:r>
+        <w:rPr>
+          <w:rFonts w:hint="eastAsia"/>
+        </w:rPr>
+        <w:t>시작된 회의,</w:t>
+      </w:r>
+      <w:r>
+        <w:t xml:space="preserve"> </w:t>
+      </w:r>
+      <w:r>
+        <w:rPr>
+          <w:rFonts w:hint="eastAsia"/>
+        </w:rPr>
+        <w:t>건도 캠프장에 갔었던</w:t>
+      </w:r>
+      <w:r>
+        <w:t xml:space="preserve"> </w:t>
+      </w:r>
+      <w:r>
+        <w:rPr>
+          <w:rFonts w:hint="eastAsia"/>
+        </w:rPr>
+        <w:t>주인공 일행들은</w:t>
+      </w:r>
+      <w:r>
+        <w:t xml:space="preserve"> </w:t>
+      </w:r>
+      <w:r>
+        <w:rPr>
+          <w:rFonts w:hint="eastAsia"/>
+        </w:rPr>
+        <w:t>복수를 말하였지만</w:t>
+      </w:r>
+      <w:r>
+        <w:t xml:space="preserve"> </w:t>
+      </w:r>
+      <w:r>
+        <w:rPr>
+          <w:rFonts w:hint="eastAsia"/>
+        </w:rPr>
+        <w:t>캠프장의 사람들은 고개를 저었다.</w:t>
+      </w:r>
+    </w:p>
+    <w:p/>
+    <w:p>
+      <w:pPr>
+        <w:rPr>
+          <w:rFonts w:hint="eastAsia"/>
+          <w:b/>
+          <w:bCs/>
+        </w:rPr>
+      </w:pPr>
+      <w:r>
+        <w:rPr>
+          <w:b/>
+          <w:bCs/>
+        </w:rPr>
+        <w:t>“</w:t>
+      </w:r>
+      <w:r>
+        <w:rPr>
+          <w:rFonts w:hint="eastAsia"/>
+          <w:b/>
+          <w:bCs/>
+        </w:rPr>
+        <w:t>위험해.</w:t>
+      </w:r>
+      <w:r>
+        <w:rPr>
+          <w:b/>
+          <w:bCs/>
+        </w:rPr>
+        <w:t xml:space="preserve"> </w:t>
+      </w:r>
+      <w:r>
+        <w:rPr>
+          <w:rFonts w:hint="eastAsia"/>
+          <w:b/>
+          <w:bCs/>
+        </w:rPr>
+        <w:t>이 근방에 있는</w:t>
+      </w:r>
+      <w:r>
+        <w:rPr>
+          <w:rFonts w:hint="eastAsia"/>
+          <w:b/>
+          <w:bCs/>
+        </w:rPr>
+        <w:t xml:space="preserve"> 대부분의</w:t>
+      </w:r>
+      <w:r>
+        <w:rPr>
+          <w:rFonts w:hint="eastAsia"/>
+          <w:b/>
+          <w:bCs/>
+        </w:rPr>
+        <w:t xml:space="preserve"> 캠프장들을</w:t>
+      </w:r>
+      <w:r>
+        <w:rPr>
+          <w:b/>
+          <w:bCs/>
+        </w:rPr>
+        <w:t xml:space="preserve"> </w:t>
+      </w:r>
+      <w:r>
+        <w:rPr>
+          <w:rFonts w:hint="eastAsia"/>
+          <w:b/>
+          <w:bCs/>
+        </w:rPr>
+        <w:t>무너트리고</w:t>
+      </w:r>
+      <w:r>
+        <w:rPr>
+          <w:b/>
+          <w:bCs/>
+        </w:rPr>
+        <w:t xml:space="preserve"> </w:t>
+      </w:r>
+      <w:r>
+        <w:rPr>
+          <w:rFonts w:hint="eastAsia"/>
+          <w:b/>
+          <w:bCs/>
+        </w:rPr>
+        <w:t>흡수</w:t>
+      </w:r>
+      <w:r>
+        <w:rPr>
+          <w:rFonts w:hint="eastAsia"/>
+          <w:b/>
+          <w:bCs/>
+        </w:rPr>
+        <w:t>했는지</w:t>
+      </w:r>
+      <w:r>
+        <w:rPr>
+          <w:rFonts w:hint="eastAsia"/>
+          <w:b/>
+          <w:bCs/>
+        </w:rPr>
+        <w:t xml:space="preserve"> 규모가 상당해.</w:t>
+      </w:r>
+      <w:r>
+        <w:rPr>
+          <w:b/>
+          <w:bCs/>
+        </w:rPr>
+        <w:t>”</w:t>
+      </w:r>
+    </w:p>
+    <w:p/>
+    <w:p>
+      <w:pPr>
+        <w:rPr>
+          <w:rFonts w:hint="eastAsia"/>
+        </w:rPr>
+      </w:pPr>
+      <w:r>
+        <w:rPr>
+          <w:rFonts w:hint="eastAsia"/>
+        </w:rPr>
+        <w:t>같은 사람들끼리 반목해야</w:t>
+      </w:r>
+      <w:r>
+        <w:rPr>
+          <w:rFonts w:hint="eastAsia"/>
+        </w:rPr>
+        <w:t xml:space="preserve"> </w:t>
+      </w:r>
+      <w:r>
+        <w:rPr>
+          <w:rFonts w:hint="eastAsia"/>
+        </w:rPr>
+        <w:t>하는 상황</w:t>
+      </w:r>
+      <w:r>
+        <w:rPr>
+          <w:rFonts w:hint="eastAsia"/>
+        </w:rPr>
+        <w:t xml:space="preserve"> 때문</w:t>
+      </w:r>
+      <w:r>
+        <w:rPr>
+          <w:rFonts w:hint="eastAsia"/>
+        </w:rPr>
+        <w:t>에</w:t>
+      </w:r>
+      <w:r>
+        <w:t xml:space="preserve"> </w:t>
+      </w:r>
+      <w:r>
+        <w:rPr>
+          <w:rFonts w:hint="eastAsia"/>
+        </w:rPr>
+        <w:t>저마다의 머뭇거림이 있던 그때</w:t>
+      </w:r>
+      <w:r>
+        <w:t xml:space="preserve">, </w:t>
+      </w:r>
+      <w:r>
+        <w:rPr>
+          <w:rFonts w:hint="eastAsia"/>
+        </w:rPr>
+        <w:t>희승이</w:t>
+      </w:r>
+      <w:r>
+        <w:t xml:space="preserve"> </w:t>
+      </w:r>
+      <w:r>
+        <w:rPr>
+          <w:rFonts w:hint="eastAsia"/>
+        </w:rPr>
+        <w:t>말했다.</w:t>
+      </w:r>
+    </w:p>
+    <w:p/>
+    <w:p>
+      <w:pPr>
+        <w:rPr>
+          <w:b/>
+          <w:bCs/>
+          <w:color w:val="2F5496" w:themeColor="accent1" w:themeShade="BF"/>
+        </w:rPr>
+      </w:pPr>
+      <w:r>
+        <w:rPr>
+          <w:b/>
+          <w:bCs/>
+          <w:color w:val="2F5496" w:themeColor="accent1" w:themeShade="BF"/>
+        </w:rPr>
+        <w:t xml:space="preserve">“… </w:t>
+      </w:r>
+      <w:r>
+        <w:rPr>
+          <w:rFonts w:hint="eastAsia"/>
+          <w:b/>
+          <w:bCs/>
+          <w:color w:val="2F5496" w:themeColor="accent1" w:themeShade="BF"/>
+        </w:rPr>
+        <w:t>지금 뿐이야,</w:t>
+      </w:r>
+      <w:r>
+        <w:rPr>
+          <w:b/>
+          <w:bCs/>
+          <w:color w:val="2F5496" w:themeColor="accent1" w:themeShade="BF"/>
+        </w:rPr>
+        <w:t xml:space="preserve"> </w:t>
+      </w:r>
+      <w:r>
+        <w:rPr>
+          <w:rFonts w:hint="eastAsia"/>
+          <w:b/>
+          <w:bCs/>
+          <w:color w:val="2F5496" w:themeColor="accent1" w:themeShade="BF"/>
+        </w:rPr>
+        <w:t>나중은 없을</w:t>
+      </w:r>
+      <w:r>
+        <w:rPr>
+          <w:rFonts w:hint="eastAsia"/>
+          <w:b/>
+          <w:bCs/>
+          <w:color w:val="2F5496" w:themeColor="accent1" w:themeShade="BF"/>
+        </w:rPr>
+        <w:t xml:space="preserve"> </w:t>
+      </w:r>
+      <w:r>
+        <w:rPr>
+          <w:rFonts w:hint="eastAsia"/>
+          <w:b/>
+          <w:bCs/>
+          <w:color w:val="2F5496" w:themeColor="accent1" w:themeShade="BF"/>
+        </w:rPr>
+        <w:t>거다</w:t>
+      </w:r>
+      <w:r>
+        <w:rPr>
+          <w:rFonts w:hint="eastAsia"/>
+          <w:b/>
+          <w:bCs/>
+          <w:color w:val="2F5496" w:themeColor="accent1" w:themeShade="BF"/>
+        </w:rPr>
+        <w:t>.</w:t>
+      </w:r>
+      <w:r>
+        <w:rPr>
+          <w:b/>
+          <w:bCs/>
+          <w:color w:val="2F5496" w:themeColor="accent1" w:themeShade="BF"/>
+        </w:rPr>
+        <w:t>”</w:t>
+      </w:r>
+    </w:p>
+    <w:p/>
+    <w:p>
+      <w:r>
+        <w:rPr>
+          <w:rFonts w:hint="eastAsia"/>
+        </w:rPr>
+        <w:t>같은 사람들</w:t>
+      </w:r>
+      <w:r>
+        <w:rPr>
+          <w:rFonts w:hint="eastAsia"/>
+        </w:rPr>
+        <w:t>끼리 반목</w:t>
+      </w:r>
+      <w:r>
+        <w:rPr>
+          <w:rFonts w:hint="eastAsia"/>
+        </w:rPr>
+        <w:t>을 유도</w:t>
+      </w:r>
+      <w:r>
+        <w:rPr>
+          <w:rFonts w:hint="eastAsia"/>
+        </w:rPr>
+        <w:t>하는</w:t>
+      </w:r>
+      <w:r>
+        <w:rPr>
+          <w:rFonts w:hint="eastAsia"/>
+        </w:rPr>
+        <w:t xml:space="preserve"> </w:t>
+      </w:r>
+      <w:r>
+        <w:rPr>
+          <w:rFonts w:hint="eastAsia"/>
+        </w:rPr>
+        <w:t>햇빛 캠프장을</w:t>
+      </w:r>
+      <w:r>
+        <w:t xml:space="preserve"> </w:t>
+      </w:r>
+      <w:r>
+        <w:rPr>
+          <w:rFonts w:hint="eastAsia"/>
+        </w:rPr>
+        <w:t>무너트</w:t>
+      </w:r>
+      <w:r>
+        <w:rPr>
+          <w:rFonts w:hint="eastAsia"/>
+        </w:rPr>
+        <w:t>릴 수 있는 기회는 지금 뿐이라는 말.</w:t>
+      </w:r>
+    </w:p>
+    <w:p>
+      <w:r>
+        <w:rPr>
+          <w:rFonts w:hint="eastAsia"/>
+        </w:rPr>
+        <w:t>헌터들은 침음을 흘렸고,</w:t>
+      </w:r>
+      <w:r>
+        <w:t xml:space="preserve"> </w:t>
+      </w:r>
+      <w:r>
+        <w:rPr>
+          <w:rFonts w:hint="eastAsia"/>
+        </w:rPr>
+        <w:t>주인공은</w:t>
+      </w:r>
+      <w:r>
+        <w:t xml:space="preserve"> </w:t>
+      </w:r>
+      <w:r>
+        <w:rPr>
+          <w:rFonts w:hint="eastAsia"/>
+        </w:rPr>
+        <w:t>조용히 눈을 빛냈다.</w:t>
+      </w:r>
+    </w:p>
+    <w:p>
+      <w:pPr>
+        <w:rPr>
+          <w:rFonts w:hint="eastAsia"/>
+        </w:rPr>
+      </w:pPr>
+    </w:p>
+    <w:p>
+      <w:pPr>
+        <w:rPr>
+          <w:rFonts w:hint="eastAsia"/>
+        </w:rPr>
+      </w:pPr>
+      <w:r>
+        <w:rPr>
+          <w:rFonts w:hint="eastAsia"/>
+        </w:rPr>
+        <w:t>희승의 주도하에</w:t>
+      </w:r>
+      <w:r>
+        <w:t xml:space="preserve"> </w:t>
+      </w:r>
+      <w:r>
+        <w:rPr>
+          <w:rFonts w:hint="eastAsia"/>
+        </w:rPr>
+        <w:t>습격작전</w:t>
+      </w:r>
+      <w:r>
+        <w:rPr>
+          <w:rFonts w:hint="eastAsia"/>
+        </w:rPr>
+        <w:t>이 천천히</w:t>
+      </w:r>
+      <w:r>
+        <w:rPr>
+          <w:rFonts w:hint="eastAsia"/>
+        </w:rPr>
+        <w:t xml:space="preserve"> 준비</w:t>
+      </w:r>
+      <w:r>
+        <w:rPr>
+          <w:rFonts w:hint="eastAsia"/>
+        </w:rPr>
+        <w:t>되기 시작</w:t>
+      </w:r>
+      <w:r>
+        <w:rPr>
+          <w:rFonts w:hint="eastAsia"/>
+        </w:rPr>
+        <w:t>한다.</w:t>
+      </w:r>
+    </w:p>
+    <w:p/>
+    <w:p>
+      <w:pPr>
+        <w:rPr>
+          <w:rFonts w:hint="eastAsia"/>
+        </w:rPr>
+      </w:pPr>
+    </w:p>
+    <w:p>
+      <w:pPr>
+        <w:wordWrap/>
+        <w:autoSpaceDE/>
+        <w:autoSpaceDN/>
+        <w:rPr>
+          <w:rFonts w:asciiTheme="majorHAnsi" w:eastAsiaTheme="majorEastAsia" w:hAnsiTheme="majorHAnsi" w:cstheme="majorBidi"/>
+          <w:b/>
+          <w:sz w:val="24"/>
+        </w:rPr>
+      </w:pPr>
+      <w:r>
+        <w:br w:type="page"/>
+      </w:r>
+    </w:p>
     <w:p>
       <w:pPr>
         <w:pStyle w:val="01"/>
         <w:ind w:left="600" w:right="200"/>
       </w:pPr>
       <w:r>
+        <w:lastRenderedPageBreak/>
         <w:t>챕터 09,</w:t>
       </w:r>
-    </w:p>
-    <w:p/>
+      <w:r>
+        <w:t xml:space="preserve"> </w:t>
+      </w:r>
+      <w:r>
+        <w:rPr>
+          <w:rFonts w:hint="eastAsia"/>
+        </w:rPr>
+        <w:t>햇빛 캠프장</w:t>
+      </w:r>
+    </w:p>
+    <w:p>
+      <w:pPr>
+        <w:rPr>
+          <w:rFonts w:hint="eastAsia"/>
+        </w:rPr>
+      </w:pPr>
+      <w:r>
+        <w:rPr>
+          <w:rFonts w:hint="eastAsia"/>
+        </w:rPr>
+        <w:t>야심한 밤 성심 캠프</w:t>
+      </w:r>
+      <w:r>
+        <w:rPr>
+          <w:rFonts w:hint="eastAsia"/>
+        </w:rPr>
+        <w:t>장의 헌터들은</w:t>
+      </w:r>
+      <w:r>
+        <w:rPr>
+          <w:rFonts w:hint="eastAsia"/>
+        </w:rPr>
+        <w:t xml:space="preserve"> 햇빛 캠프장을</w:t>
+      </w:r>
+      <w:r>
+        <w:rPr>
+          <w:rFonts w:hint="eastAsia"/>
+        </w:rPr>
+        <w:t xml:space="preserve"> </w:t>
+      </w:r>
+      <w:r>
+        <w:rPr>
+          <w:rFonts w:hint="eastAsia"/>
+        </w:rPr>
+        <w:t>찾았다.</w:t>
+      </w:r>
+    </w:p>
+    <w:p>
+      <w:pPr>
+        <w:rPr>
+          <w:rFonts w:hint="eastAsia"/>
+        </w:rPr>
+      </w:pPr>
+      <w:r>
+        <w:rPr>
+          <w:rFonts w:hint="eastAsia"/>
+        </w:rPr>
+        <w:t>헌터들이 각각 자리를 잡았고,</w:t>
+      </w:r>
+      <w:r>
+        <w:t xml:space="preserve"> </w:t>
+      </w:r>
+      <w:r>
+        <w:rPr>
+          <w:rFonts w:hint="eastAsia"/>
+        </w:rPr>
+        <w:t>잠깐의 침묵 후</w:t>
+      </w:r>
+      <w:r>
+        <w:t xml:space="preserve"> </w:t>
+      </w:r>
+      <w:r>
+        <w:rPr>
+          <w:rFonts w:hint="eastAsia"/>
+        </w:rPr>
+        <w:t>희승의 명령이</w:t>
+      </w:r>
+      <w:r>
+        <w:t xml:space="preserve"> </w:t>
+      </w:r>
+      <w:r>
+        <w:rPr>
+          <w:rFonts w:hint="eastAsia"/>
+        </w:rPr>
+        <w:t>내려졌</w:t>
+      </w:r>
+      <w:r>
+        <w:rPr>
+          <w:rFonts w:hint="eastAsia"/>
+        </w:rPr>
+        <w:t>다.</w:t>
+      </w:r>
+    </w:p>
     <w:p/>
     <w:p/>
     <w:p>
@@ -5487,7 +6276,6 @@
         <w:ind w:left="600" w:right="200"/>
       </w:pPr>
       <w:r>
-        <w:lastRenderedPageBreak/>
         <w:t>챕터 11,</w:t>
       </w:r>
     </w:p>
@@ -6124,7 +6912,6 @@
   <w:style w:type="character" w:default="1" w:styleId="a0">
     <w:name w:val="Default Paragraph Font"/>
     <w:uiPriority w:val="1"/>
-    <w:semiHidden/>
     <w:unhideWhenUsed/>
   </w:style>
   <w:style w:type="table" w:default="1" w:styleId="a1">

</xml_diff>